<commit_message>
added new version of the article document
</commit_message>
<xml_diff>
--- a/Other Assets/virtuális irodák 1..docx
+++ b/Other Assets/virtuális irodák 1..docx
@@ -441,13 +441,8 @@
         <w:t xml:space="preserve"> ok</w:t>
       </w:r>
       <w:r>
-        <w:t xml:space="preserve">, amiért most itt </w:t>
-      </w:r>
-      <w:proofErr w:type="spellStart"/>
-      <w:r>
-        <w:t>vagyum</w:t>
-      </w:r>
-      <w:proofErr w:type="spellEnd"/>
+        <w:t>, amiért most itt vagyunk</w:t>
+      </w:r>
       <w:r>
         <w:t>. A</w:t>
       </w:r>
@@ -727,7 +722,13 @@
     </w:p>
     <w:p>
       <w:r>
-        <w:t>A gyár a település infrastruktúrájának a fejlesztésébe</w:t>
+        <w:t>A gyár a</w:t>
+      </w:r>
+      <w:r>
+        <w:t xml:space="preserve"> település infrastruktúrájának</w:t>
+      </w:r>
+      <w:r>
+        <w:t xml:space="preserve"> fejlesztésébe</w:t>
       </w:r>
       <w:r>
         <w:t xml:space="preserve">n is </w:t>
@@ -873,7 +874,11 @@
         <w:t>1959-60.</w:t>
       </w:r>
     </w:p>
-    <w:p/>
+    <w:p>
+      <w:r>
+        <w:t>3.A Jogi iroda</w:t>
+      </w:r>
+    </w:p>
     <w:p>
       <w:pPr>
         <w:jc w:val="both"/>
@@ -882,7 +887,7 @@
         <w:t>3.B</w:t>
       </w:r>
       <w:r>
-        <w:t>. Jogi irodák</w:t>
+        <w:t>. Jogi iroda</w:t>
       </w:r>
     </w:p>
     <w:p>
@@ -904,6 +909,14 @@
         <w:jc w:val="both"/>
       </w:pPr>
       <w:r>
+        <w:t>A 70-es évek elején fejlesztések indultak a cipőgyárban, melyet az állami intézkedések is megkönnyítettek (4. Ötéves terv, 1968. Új gazdasági mechanizmus).</w:t>
+      </w:r>
+    </w:p>
+    <w:p>
+      <w:pPr>
+        <w:jc w:val="both"/>
+      </w:pPr>
+      <w:r>
         <w:t>1971-ben megnyílik a Tisza Cipőgyár első mintaboltja Martfűn, melyet még több mint 20 saját bolt követett és további 75-80 boltban árulták cipőgyárunk termékeit országszerte.</w:t>
       </w:r>
       <w:r>
@@ -969,39 +982,7 @@
         <w:jc w:val="both"/>
       </w:pPr>
       <w:r>
-        <w:t xml:space="preserve">A 70-es évek elején fejlesztések indultak a cipőgyárban, melyet az állami intézkedések </w:t>
-      </w:r>
-      <w:r>
-        <w:t>is megkönnyítettek (4. Öt</w:t>
-      </w:r>
-      <w:r>
-        <w:t>éves terv, 1968</w:t>
-      </w:r>
-      <w:r>
-        <w:t>.</w:t>
-      </w:r>
-      <w:r>
-        <w:t xml:space="preserve"> Új gazdasági mechanizmus).</w:t>
-      </w:r>
-    </w:p>
-    <w:p>
-      <w:pPr>
-        <w:jc w:val="both"/>
-      </w:pPr>
-      <w:r>
-        <w:t xml:space="preserve">A </w:t>
-      </w:r>
-      <w:r>
-        <w:t>gyár fejlődésével párhuzamosan a város is növekedett</w:t>
-      </w:r>
-      <w:r>
-        <w:t>, 1970</w:t>
-      </w:r>
-      <w:r>
-        <w:t>-ben megkapta a nagyközség címet</w:t>
-      </w:r>
-      <w:r>
-        <w:t>.</w:t>
+        <w:t>A gyár fejlődésével párhuzamosan a város is növekedett, 1970-ben megkapta a nagyközség címet.</w:t>
       </w:r>
     </w:p>
     <w:p>
@@ -1121,6 +1102,9 @@
       <w:r>
         <w:t>3.C.</w:t>
       </w:r>
+      <w:r>
+        <w:t xml:space="preserve"> Jogi iroda</w:t>
+      </w:r>
     </w:p>
     <w:p>
       <w:pPr>
@@ -1147,6 +1131,9 @@
       </w:pPr>
       <w:r>
         <w:t>5.A. Nyugdíj előkészítő</w:t>
+      </w:r>
+      <w:r>
+        <w:t>, korábban az Adidas kihelyezett technológusának irodája</w:t>
       </w:r>
     </w:p>
     <w:p>
@@ -1327,8 +1314,6 @@
       <w:r>
         <w:t>90-e</w:t>
       </w:r>
-      <w:bookmarkStart w:id="0" w:name="_GoBack"/>
-      <w:bookmarkEnd w:id="0"/>
       <w:r>
         <w:t xml:space="preserve">s években a </w:t>
       </w:r>
@@ -1465,7 +1450,24 @@
     <w:p/>
     <w:p>
       <w:r>
-        <w:t>06.A, 06.B</w:t>
+        <w:t>06.A, 06.</w:t>
+      </w:r>
+      <w:proofErr w:type="gramStart"/>
+      <w:r>
+        <w:t>B</w:t>
+      </w:r>
+      <w:r>
+        <w:t xml:space="preserve"> </w:t>
+      </w:r>
+      <w:r>
+        <w:t>?.</w:t>
+      </w:r>
+      <w:proofErr w:type="gramEnd"/>
+      <w:r>
+        <w:t xml:space="preserve"> </w:t>
+      </w:r>
+      <w:r>
+        <w:t>telex</w:t>
       </w:r>
     </w:p>
     <w:p>
@@ -1538,10 +1540,22 @@
         <w:t>fejlesztésében</w:t>
       </w:r>
       <w:r>
-        <w:t>: épül óvoda</w:t>
-      </w:r>
-      <w:r>
-        <w:t>, bölcsőde, iskola, strand, rendelő, sportpálya, a dolgozóknak nyugdíjat, üzemi étkezést, üdülést, képzési- és karrier, kulturálódási, sportolási lehetőséget biztosítanak.</w:t>
+        <w:t>: épül</w:t>
+      </w:r>
+      <w:r>
+        <w:t>t</w:t>
+      </w:r>
+      <w:r>
+        <w:t xml:space="preserve"> óvoda</w:t>
+      </w:r>
+      <w:r>
+        <w:t>, bölcsőde, iskola, strand, rendelő, sportpálya, a dolgozóknak nyugdíjat, üzemi étkezést, üdülést, képzési- és karrier, kulturálódási, s</w:t>
+      </w:r>
+      <w:r>
+        <w:t>portolási lehetőséget biztosított</w:t>
+      </w:r>
+      <w:r>
+        <w:t>ak.</w:t>
       </w:r>
     </w:p>
     <w:p>
@@ -1759,6 +1773,20 @@
         <w:lastRenderedPageBreak/>
         <w:t>8.AB</w:t>
       </w:r>
+      <w:r>
+        <w:rPr>
+          <w:rFonts w:eastAsia="Times New Roman" w:cstheme="minorHAnsi"/>
+          <w:lang w:eastAsia="hu-HU"/>
+        </w:rPr>
+        <w:t xml:space="preserve"> Ér</w:t>
+      </w:r>
+      <w:r>
+        <w:rPr>
+          <w:rFonts w:eastAsia="Times New Roman" w:cstheme="minorHAnsi"/>
+          <w:lang w:eastAsia="hu-HU"/>
+        </w:rPr>
+        <w:t>tékesítési osztály</w:t>
+      </w:r>
     </w:p>
     <w:p>
       <w:pPr>
@@ -2197,7 +2225,14 @@
           <w:rFonts w:eastAsia="Times New Roman" w:cstheme="minorHAnsi"/>
           <w:lang w:eastAsia="hu-HU"/>
         </w:rPr>
-        <w:t xml:space="preserve">A könyvkölcsönzésen kívül </w:t>
+        <w:t>A kön</w:t>
+      </w:r>
+      <w:r>
+        <w:rPr>
+          <w:rFonts w:eastAsia="Times New Roman" w:cstheme="minorHAnsi"/>
+          <w:lang w:eastAsia="hu-HU"/>
+        </w:rPr>
+        <w:t xml:space="preserve">yvkölcsönzésen kívül </w:t>
       </w:r>
       <w:proofErr w:type="gramStart"/>
       <w:r>
@@ -2205,7 +2240,14 @@
           <w:rFonts w:eastAsia="Times New Roman" w:cstheme="minorHAnsi"/>
           <w:lang w:eastAsia="hu-HU"/>
         </w:rPr>
-        <w:t>író-olvasó találkozók</w:t>
+        <w:t xml:space="preserve">író-olvasó </w:t>
+      </w:r>
+      <w:r>
+        <w:rPr>
+          <w:rFonts w:eastAsia="Times New Roman" w:cstheme="minorHAnsi"/>
+          <w:lang w:eastAsia="hu-HU"/>
+        </w:rPr>
+        <w:t>találkozók</w:t>
       </w:r>
       <w:proofErr w:type="gramEnd"/>
       <w:r>
@@ -2422,7 +2464,18 @@
     <w:p>
       <w:pPr>
         <w:jc w:val="both"/>
-      </w:pPr>
+        <w:rPr>
+          <w:i/>
+        </w:rPr>
+      </w:pPr>
+    </w:p>
+    <w:p>
+      <w:pPr>
+        <w:jc w:val="both"/>
+      </w:pPr>
+      <w:r>
+        <w:t>9.A. Kereskedelmi igazgató titkársága</w:t>
+      </w:r>
     </w:p>
     <w:p>
       <w:pPr>
@@ -2476,7 +2529,31 @@
         <w:jc w:val="both"/>
       </w:pPr>
       <w:r>
-        <w:t>10. AA, Egykori szakszervezeti irodák</w:t>
+        <w:t>10. A-10</w:t>
+      </w:r>
+      <w:proofErr w:type="gramStart"/>
+      <w:r>
+        <w:t>.G</w:t>
+      </w:r>
+      <w:proofErr w:type="gramEnd"/>
+      <w:r>
+        <w:t xml:space="preserve"> </w:t>
+      </w:r>
+      <w:proofErr w:type="spellStart"/>
+      <w:r>
+        <w:t>ig</w:t>
+      </w:r>
+      <w:proofErr w:type="spellEnd"/>
+      <w:r>
+        <w:t>, Egykori szakszervezeti irodák</w:t>
+      </w:r>
+    </w:p>
+    <w:p>
+      <w:pPr>
+        <w:jc w:val="both"/>
+      </w:pPr>
+      <w:r>
+        <w:t>10.AA.</w:t>
       </w:r>
     </w:p>
     <w:p>
@@ -2552,7 +2629,19 @@
       <w:r>
         <w:t xml:space="preserve">10. B </w:t>
       </w:r>
-      <w:r>
+    </w:p>
+    <w:p>
+      <w:pPr>
+        <w:ind w:left="708" w:hanging="708"/>
+        <w:jc w:val="both"/>
+        <w:rPr>
+          <w:u w:val="single"/>
+        </w:rPr>
+      </w:pPr>
+      <w:r>
+        <w:rPr>
+          <w:u w:val="single"/>
+        </w:rPr>
         <w:t>Logós cipők</w:t>
       </w:r>
     </w:p>
@@ -2644,91 +2733,222 @@
         <w:t>10. E</w:t>
       </w:r>
       <w:r>
-        <w:t xml:space="preserve"> Ajándék- és reklám</w:t>
-      </w:r>
-      <w:r>
+        <w:t xml:space="preserve"> </w:t>
+      </w:r>
+    </w:p>
+    <w:p>
+      <w:pPr>
+        <w:ind w:left="708" w:hanging="708"/>
+        <w:jc w:val="both"/>
+        <w:rPr>
+          <w:u w:val="single"/>
+        </w:rPr>
+      </w:pPr>
+      <w:r>
+        <w:rPr>
+          <w:u w:val="single"/>
+        </w:rPr>
+        <w:lastRenderedPageBreak/>
+        <w:t>Ajándék- és reklám</w:t>
+      </w:r>
+      <w:r>
+        <w:rPr>
+          <w:u w:val="single"/>
+        </w:rPr>
         <w:t>tárgyak</w:t>
       </w:r>
     </w:p>
     <w:p>
       <w:pPr>
+        <w:jc w:val="both"/>
+      </w:pPr>
+      <w:r>
+        <w:t xml:space="preserve">A ’T’ logó, az írott </w:t>
+      </w:r>
+      <w:r>
+        <w:t>’</w:t>
+      </w:r>
+      <w:proofErr w:type="spellStart"/>
+      <w:r>
+        <w:t>tisza</w:t>
+      </w:r>
+      <w:proofErr w:type="spellEnd"/>
+      <w:r>
+        <w:t>’</w:t>
+      </w:r>
+      <w:r>
+        <w:t xml:space="preserve"> felirat, a „Minden </w:t>
+      </w:r>
+      <w:proofErr w:type="gramStart"/>
+      <w:r>
+        <w:t>időben</w:t>
+      </w:r>
+      <w:proofErr w:type="gramEnd"/>
+      <w:r>
+        <w:t xml:space="preserve"> Tisza cipőben” szlogen és Tisza Misi</w:t>
+      </w:r>
+      <w:r>
+        <w:t xml:space="preserve"> (máshol Csiriz Gyuri) figurája. Ez a négy elem tűnik fel azon a számtalan „</w:t>
+      </w:r>
+      <w:proofErr w:type="spellStart"/>
+      <w:r>
+        <w:t>tiszás</w:t>
+      </w:r>
+      <w:proofErr w:type="spellEnd"/>
+      <w:r>
+        <w:t>” ajándék- és reklámtárgyon, melyek mind a márkát népszerűsítették. Ma ez megszokott dolog, de a 70-es években komoly innovációnak számított.</w:t>
+      </w:r>
+      <w:r>
+        <w:t xml:space="preserve"> A kor jellegzetes darabjai voltak a reklámtáblák, színes neonfeliratok (a Tisza mintaboltokon), de ezek mellett sok lehetőség volt a mindennapi használati eszközökben: </w:t>
+      </w:r>
+      <w:r>
+        <w:t xml:space="preserve">kártyanaptárak, szatyrok, </w:t>
+      </w:r>
+      <w:r>
+        <w:t xml:space="preserve">kulcstartók… </w:t>
+      </w:r>
+      <w:r>
+        <w:t>Az emblémázott pohárkészletek ajándékozását általában jutalomhoz, nyugdíjazáshoz kapcsolták.</w:t>
+      </w:r>
+      <w:r>
+        <w:t xml:space="preserve"> A díszcipőket sokféle változatban készítették, jórészt a Kís</w:t>
+      </w:r>
+      <w:r>
+        <w:t>érleti Műhelyben: elegáns férfi</w:t>
+      </w:r>
+      <w:r>
+        <w:t xml:space="preserve">cipő, hosszú szárú női csizma, </w:t>
+      </w:r>
+      <w:r>
+        <w:t>papucs és a sportcipők legnépszerűbb típusai.</w:t>
+      </w:r>
+    </w:p>
+    <w:p>
+      <w:pPr>
+        <w:jc w:val="both"/>
+      </w:pPr>
+      <w:r>
+        <w:t>Szarvason készült az idős suszterfigura, a legenda szerint nem létezik belőle két egyforma színű.</w:t>
+      </w:r>
+    </w:p>
+    <w:p>
+      <w:pPr>
+        <w:jc w:val="both"/>
+      </w:pPr>
+      <w:r>
+        <w:t xml:space="preserve">A jellegzetes balkezes </w:t>
+      </w:r>
+      <w:r>
+        <w:t xml:space="preserve">fiatal </w:t>
+      </w:r>
+      <w:r>
+        <w:t xml:space="preserve">suszterfigura nagy valószínűséggel </w:t>
+      </w:r>
+      <w:proofErr w:type="spellStart"/>
+      <w:r>
+        <w:t>Foky</w:t>
+      </w:r>
+      <w:proofErr w:type="spellEnd"/>
+      <w:r>
+        <w:t xml:space="preserve"> Ottó animációs rendező, bábtervező munkája, akinek Tévé Maci, Misi Mókus, </w:t>
+      </w:r>
+      <w:proofErr w:type="spellStart"/>
+      <w:r>
+        <w:t>Mirr</w:t>
+      </w:r>
+      <w:proofErr w:type="spellEnd"/>
+      <w:r>
+        <w:t xml:space="preserve"> </w:t>
+      </w:r>
+      <w:proofErr w:type="spellStart"/>
+      <w:r>
+        <w:t>Murr</w:t>
+      </w:r>
+      <w:proofErr w:type="spellEnd"/>
+      <w:r>
+        <w:t>, a legkisebb Ugrifüles vagy Makk Marci történeteit köszönhetjük.</w:t>
+      </w:r>
+    </w:p>
+    <w:p>
+      <w:pPr>
+        <w:jc w:val="both"/>
+      </w:pPr>
+    </w:p>
+    <w:p>
+      <w:pPr>
         <w:ind w:left="708" w:hanging="708"/>
         <w:jc w:val="both"/>
-      </w:pPr>
-      <w:r>
-        <w:t xml:space="preserve">A jellegzetes balkezes suszterfigura nagy valószínűséggel </w:t>
-      </w:r>
-      <w:proofErr w:type="spellStart"/>
-      <w:r>
-        <w:t>Foky</w:t>
-      </w:r>
-      <w:proofErr w:type="spellEnd"/>
-      <w:r>
-        <w:t xml:space="preserve"> Ottó animációs rendező, bábtervező munkája, akinek Tévé Maci, Misi Mókus, </w:t>
-      </w:r>
-      <w:proofErr w:type="spellStart"/>
-      <w:r>
-        <w:t>Mirr</w:t>
-      </w:r>
-      <w:proofErr w:type="spellEnd"/>
-      <w:r>
+        <w:rPr>
+          <w:i/>
+        </w:rPr>
+      </w:pPr>
+      <w:r>
+        <w:rPr>
+          <w:i/>
+        </w:rPr>
+        <w:t xml:space="preserve">0695, </w:t>
+      </w:r>
+      <w:r>
+        <w:rPr>
+          <w:i/>
+        </w:rPr>
+        <w:t>0696, 0707</w:t>
+      </w:r>
+      <w:r>
+        <w:rPr>
+          <w:i/>
+        </w:rPr>
+        <w:t xml:space="preserve"> Kitűzők, matricák, kártyanaptár</w:t>
+      </w:r>
+      <w:r>
+        <w:rPr>
+          <w:i/>
+        </w:rPr>
+        <w:t>ak, szatyrok, terítők… ízelítő az</w:t>
+      </w:r>
+      <w:r>
+        <w:rPr>
+          <w:i/>
+        </w:rPr>
+        <w:t xml:space="preserve"> ajándéktárgy</w:t>
+      </w:r>
+      <w:r>
+        <w:rPr>
+          <w:i/>
+        </w:rPr>
+        <w:t>akból, melyek</w:t>
+      </w:r>
+      <w:r>
+        <w:rPr>
+          <w:i/>
+        </w:rPr>
+        <w:t xml:space="preserve"> az ikonikus logóva</w:t>
+      </w:r>
+      <w:r>
+        <w:rPr>
+          <w:i/>
+        </w:rPr>
+        <w:t>l készültek</w:t>
+      </w:r>
+      <w:r>
+        <w:rPr>
+          <w:i/>
+        </w:rPr>
+        <w:t xml:space="preserve"> a 70-es, 80-as években</w:t>
+      </w:r>
+      <w:proofErr w:type="gramStart"/>
+      <w:r>
+        <w:rPr>
+          <w:i/>
+        </w:rPr>
+        <w:t>..</w:t>
+      </w:r>
+      <w:proofErr w:type="gramEnd"/>
+      <w:r>
+        <w:rPr>
+          <w:i/>
+        </w:rPr>
         <w:t xml:space="preserve"> </w:t>
-      </w:r>
-      <w:proofErr w:type="spellStart"/>
-      <w:r>
-        <w:t>Murr</w:t>
-      </w:r>
-      <w:proofErr w:type="spellEnd"/>
-      <w:r>
-        <w:t>, a legkisebb Ugrifüles vagy Makk Marci történeteit köszönhetjük.</w:t>
-      </w:r>
-    </w:p>
-    <w:p>
-      <w:pPr>
-        <w:ind w:left="708" w:hanging="708"/>
-        <w:jc w:val="both"/>
-      </w:pPr>
-    </w:p>
-    <w:p>
-      <w:pPr>
-        <w:ind w:left="708" w:hanging="708"/>
-        <w:jc w:val="both"/>
-        <w:rPr>
-          <w:i/>
-        </w:rPr>
-      </w:pPr>
-      <w:r>
-        <w:rPr>
-          <w:i/>
-        </w:rPr>
-        <w:lastRenderedPageBreak/>
-        <w:t xml:space="preserve">0695, </w:t>
-      </w:r>
-      <w:r>
-        <w:rPr>
-          <w:i/>
-        </w:rPr>
-        <w:t>0696, 0707</w:t>
-      </w:r>
-      <w:r>
-        <w:rPr>
-          <w:i/>
-        </w:rPr>
-        <w:t xml:space="preserve"> Kitűzők, matricák, kártyanaptárak, szatyrok, terítők… számtalan ajándéktárgy készült az ikonikus logóval a 70-es, 80-as években. A pohárkészletek ajándékozását általában jutalomhoz, nyugdíjazáshoz kapcsolták. A mini „</w:t>
-      </w:r>
-      <w:proofErr w:type="spellStart"/>
-      <w:r>
-        <w:rPr>
-          <w:i/>
-        </w:rPr>
-        <w:t>tiszákat</w:t>
-      </w:r>
-      <w:proofErr w:type="spellEnd"/>
-      <w:r>
-        <w:rPr>
-          <w:i/>
-        </w:rPr>
-        <w:t xml:space="preserve">” a Kísérleti Műhelyben készítették. </w:t>
       </w:r>
     </w:p>
     <w:p>
@@ -3002,6 +3222,79 @@
       <w:r>
         <w:t xml:space="preserve">11. </w:t>
       </w:r>
+      <w:r>
+        <w:t>Pénztár</w:t>
+      </w:r>
+    </w:p>
+    <w:p>
+      <w:pPr>
+        <w:jc w:val="both"/>
+      </w:pPr>
+      <w:r>
+        <w:t xml:space="preserve">Eredetileg az épület második emeletén kapott helyet a Tisza Cipőgyár központi pénztára a könyvelési bérszámfejtési, munkaügyi osztályokkal együtt. A ’90-es években a cipőgyár zsugorodásával került át új helyére. A cipőgyár dolgozóinak a száma a 7000 főt is elérte, nem csoda, hogy a ’70-es években munkásőrök kísérték a bérelszámolót napi munkája során. A központi széf a földszinten volt. </w:t>
+      </w:r>
+    </w:p>
+    <w:p>
+      <w:pPr>
+        <w:jc w:val="both"/>
+        <w:rPr>
+          <w:i/>
+        </w:rPr>
+      </w:pPr>
+      <w:r>
+        <w:rPr>
+          <w:i/>
+        </w:rPr>
+        <w:t>0983</w:t>
+      </w:r>
+      <w:r>
+        <w:rPr>
+          <w:i/>
+        </w:rPr>
+        <w:t xml:space="preserve"> Pénzeszsákok és –kötegelők, </w:t>
+      </w:r>
+      <w:proofErr w:type="spellStart"/>
+      <w:r>
+        <w:rPr>
+          <w:i/>
+        </w:rPr>
+        <w:t>riasztós</w:t>
+      </w:r>
+      <w:proofErr w:type="spellEnd"/>
+      <w:r>
+        <w:rPr>
+          <w:i/>
+        </w:rPr>
+        <w:t xml:space="preserve"> bőrönd pénzszállításhoz</w:t>
+      </w:r>
+    </w:p>
+    <w:p>
+      <w:pPr>
+        <w:jc w:val="both"/>
+      </w:pPr>
+      <w:r>
+        <w:t xml:space="preserve">12.A-B </w:t>
+      </w:r>
+      <w:r>
+        <w:t>Oktatóterem/Tanácsterem</w:t>
+      </w:r>
+    </w:p>
+    <w:p>
+      <w:pPr>
+        <w:jc w:val="both"/>
+      </w:pPr>
+      <w:r>
+        <w:t>12.</w:t>
+      </w:r>
+      <w:r>
+        <w:t>BA</w:t>
+      </w:r>
+      <w:r>
+        <w:t xml:space="preserve"> Oktatóterem</w:t>
+      </w:r>
+      <w:r>
+        <w:t>/Tanácsterem</w:t>
+      </w:r>
     </w:p>
     <w:p>
       <w:pPr>
@@ -3014,85 +3307,6 @@
         <w:rPr>
           <w:u w:val="single"/>
         </w:rPr>
-        <w:t>Pénztár</w:t>
-      </w:r>
-    </w:p>
-    <w:p>
-      <w:pPr>
-        <w:jc w:val="both"/>
-      </w:pPr>
-      <w:r>
-        <w:t xml:space="preserve">Eredetileg az épület második emeletén kapott helyet a Tisza Cipőgyár központi pénztára a könyvelési bérszámfejtési, munkaügyi osztályokkal együtt. A ’90-es években a cipőgyár zsugorodásával került át új helyére. A cipőgyár dolgozóinak a száma a 7000 főt is elérte, nem csoda, hogy a ’70-es években munkásőrök kísérték a bérelszámolót napi munkája során. A központi széf a földszinten volt. </w:t>
-      </w:r>
-    </w:p>
-    <w:p>
-      <w:pPr>
-        <w:jc w:val="both"/>
-        <w:rPr>
-          <w:i/>
-        </w:rPr>
-      </w:pPr>
-      <w:r>
-        <w:rPr>
-          <w:i/>
-        </w:rPr>
-        <w:t>0983</w:t>
-      </w:r>
-      <w:r>
-        <w:rPr>
-          <w:i/>
-        </w:rPr>
-        <w:t xml:space="preserve"> Pénzeszsákok és –kötegelők, </w:t>
-      </w:r>
-      <w:proofErr w:type="spellStart"/>
-      <w:r>
-        <w:rPr>
-          <w:i/>
-        </w:rPr>
-        <w:t>riasztós</w:t>
-      </w:r>
-      <w:proofErr w:type="spellEnd"/>
-      <w:r>
-        <w:rPr>
-          <w:i/>
-        </w:rPr>
-        <w:t xml:space="preserve"> bőrönd pénzszállításhoz</w:t>
-      </w:r>
-    </w:p>
-    <w:p>
-      <w:pPr>
-        <w:jc w:val="both"/>
-        <w:rPr>
-          <w:i/>
-        </w:rPr>
-      </w:pPr>
-    </w:p>
-    <w:p>
-      <w:pPr>
-        <w:jc w:val="both"/>
-      </w:pPr>
-      <w:r>
-        <w:t>12.</w:t>
-      </w:r>
-      <w:r>
-        <w:t>BA</w:t>
-      </w:r>
-      <w:r>
-        <w:t xml:space="preserve"> Oktatóterem</w:t>
-      </w:r>
-    </w:p>
-    <w:p>
-      <w:pPr>
-        <w:jc w:val="both"/>
-        <w:rPr>
-          <w:u w:val="single"/>
-        </w:rPr>
-      </w:pPr>
-      <w:r>
-        <w:rPr>
-          <w:u w:val="single"/>
-        </w:rPr>
-        <w:lastRenderedPageBreak/>
         <w:t>Brigádélet</w:t>
       </w:r>
     </w:p>
@@ -3335,6 +3549,12 @@
       <w:r>
         <w:t>12BB</w:t>
       </w:r>
+      <w:r>
+        <w:t xml:space="preserve"> </w:t>
+      </w:r>
+      <w:r>
+        <w:t>Oktatóterem/Tanácsterem</w:t>
+      </w:r>
     </w:p>
     <w:p>
       <w:pPr>
@@ -3404,6 +3624,9 @@
       <w:r>
         <w:t>13.A.</w:t>
       </w:r>
+      <w:r>
+        <w:t xml:space="preserve">  ?</w:t>
+      </w:r>
     </w:p>
     <w:p>
       <w:pPr>
@@ -3416,6 +3639,7 @@
         <w:rPr>
           <w:u w:val="single"/>
         </w:rPr>
+        <w:lastRenderedPageBreak/>
         <w:t>Újság</w:t>
       </w:r>
     </w:p>
@@ -3626,6 +3850,14 @@
         <w:jc w:val="both"/>
       </w:pPr>
       <w:r>
+        <w:t>14.A-14D Személyzeti osztály</w:t>
+      </w:r>
+    </w:p>
+    <w:p>
+      <w:pPr>
+        <w:jc w:val="both"/>
+      </w:pPr>
+      <w:r>
         <w:t xml:space="preserve">14. </w:t>
       </w:r>
       <w:r>
@@ -3651,7 +3883,6 @@
         <w:jc w:val="both"/>
       </w:pPr>
       <w:r>
-        <w:lastRenderedPageBreak/>
         <w:t xml:space="preserve">1989 után sok más iparághoz hasonlóan a cipőgyártás is nehéz körülmények közé került. A Szovjetunió szétesésével a keleti piac nagyrésze elveszett, visszaestek az állami közbeszerzések, elárasztották az országot a keleti cipők, míg az Adidas 1993 után épp keletre vitte saját sportcipőinek gyártását. </w:t>
       </w:r>
     </w:p>
@@ -3996,6 +4227,7 @@
         <w:jc w:val="both"/>
       </w:pPr>
       <w:r>
+        <w:lastRenderedPageBreak/>
         <w:t>14.D.</w:t>
       </w:r>
       <w:r>
@@ -4079,7 +4311,23 @@
         <w:t xml:space="preserve"> </w:t>
       </w:r>
       <w:r>
-        <w:t xml:space="preserve">Asztalos Árpádné, Berényi Ferenc, Boros Kata, Darida Andrea, Gere Péter, </w:t>
+        <w:t>Asztalos Árpádné, Berényi Ferenc, Boros Kata, Darida Andrea,</w:t>
+      </w:r>
+      <w:r>
+        <w:t xml:space="preserve"> </w:t>
+      </w:r>
+      <w:proofErr w:type="spellStart"/>
+      <w:r>
+        <w:t>Farkasdy</w:t>
+      </w:r>
+      <w:proofErr w:type="spellEnd"/>
+      <w:r>
+        <w:t xml:space="preserve"> Melinda,</w:t>
+      </w:r>
+      <w:bookmarkStart w:id="0" w:name="_GoBack"/>
+      <w:bookmarkEnd w:id="0"/>
+      <w:r>
+        <w:t xml:space="preserve"> Gere Péter, </w:t>
       </w:r>
       <w:proofErr w:type="spellStart"/>
       <w:r>

</xml_diff>